<commit_message>
update get sensitive keyword list 5.6
</commit_message>
<xml_diff>
--- a/接口说明.docx
+++ b/接口说明.docx
@@ -724,8 +724,6 @@
         </w:rPr>
         <w:t>不用传参数</w:t>
       </w:r>
-      <w:bookmarkStart w:id="0" w:name="_GoBack"/>
-      <w:bookmarkEnd w:id="0"/>
     </w:p>
     <w:p>
       <w:pPr>
@@ -6516,19 +6514,116 @@
     <w:p>
       <w:pPr>
         <w:rPr>
-          <w:rFonts w:hint="default" w:eastAsiaTheme="minorEastAsia"/>
+          <w:rFonts w:hint="eastAsia"/>
+          <w:color w:val="auto"/>
+          <w:highlight w:val="yellow"/>
+          <w:lang w:val="en-US" w:eastAsia="zh-CN"/>
+        </w:rPr>
+      </w:pPr>
+      <w:r>
+        <w:rPr>
+          <w:rFonts w:hint="eastAsia"/>
+          <w:color w:val="auto"/>
+          <w:highlight w:val="yellow"/>
+          <w:lang w:val="en-US" w:eastAsia="zh-CN"/>
+        </w:rPr>
+        <w:t>分页显示屏蔽关键字列表，</w:t>
+      </w:r>
+      <w:r>
+        <w:rPr>
+          <w:rFonts w:hint="eastAsia"/>
+          <w:highlight w:val="yellow"/>
+          <w:lang w:val="en-US" w:eastAsia="zh-CN"/>
+        </w:rPr>
+        <w:t>当前页起始为第begin个</w:t>
+      </w:r>
+      <w:bookmarkStart w:id="0" w:name="_GoBack"/>
+      <w:bookmarkEnd w:id="0"/>
+      <w:r>
+        <w:rPr>
+          <w:rFonts w:hint="eastAsia"/>
+          <w:highlight w:val="yellow"/>
+          <w:lang w:val="en-US" w:eastAsia="zh-CN"/>
+        </w:rPr>
+        <w:t>，每页length个</w:t>
+      </w:r>
+      <w:r>
+        <w:rPr>
+          <w:rFonts w:hint="default"/>
+          <w:highlight w:val="yellow"/>
+          <w:lang w:val="en-US" w:eastAsia="zh-CN"/>
+        </w:rPr>
+        <w:t>(</w:t>
+      </w:r>
+      <w:r>
+        <w:rPr>
+          <w:rFonts w:hint="eastAsia"/>
+          <w:highlight w:val="yellow"/>
+          <w:lang w:val="en-US" w:eastAsia="zh-CN"/>
+        </w:rPr>
+        <w:t>begin从0开始</w:t>
+      </w:r>
+      <w:r>
+        <w:rPr>
+          <w:rFonts w:hint="default"/>
+          <w:highlight w:val="yellow"/>
+          <w:lang w:val="en-US" w:eastAsia="zh-CN"/>
+        </w:rPr>
+        <w:t>)</w:t>
+      </w:r>
+    </w:p>
+    <w:p>
+      <w:r>
+        <w:rPr>
+          <w:rFonts w:hint="default"/>
+        </w:rPr>
+        <w:t>@RequestMapping(value = "/getsensitivekeyword", method = RequestMethod.GET)</w:t>
+      </w:r>
+      <w:r>
+        <w:rPr>
+          <w:rFonts w:hint="default"/>
+        </w:rPr>
+        <w:br w:type="textWrapping"/>
+      </w:r>
+      <w:r>
+        <w:rPr>
+          <w:rFonts w:hint="default"/>
+        </w:rPr>
+        <w:t>public List&lt;SensitiveKeyword&gt; getSensitiveKeyword(@RequestParam long begin, @RequestParam long length){</w:t>
+      </w:r>
+      <w:r>
+        <w:rPr>
+          <w:rFonts w:hint="default"/>
+        </w:rPr>
+        <w:br w:type="textWrapping"/>
+      </w:r>
+      <w:r>
+        <w:rPr>
+          <w:rFonts w:hint="default"/>
+        </w:rPr>
+        <w:t xml:space="preserve">    return sensitiveKeywordService.getSensitiveKeyword(begin, length);</w:t>
+      </w:r>
+      <w:r>
+        <w:rPr>
+          <w:rFonts w:hint="default"/>
+        </w:rPr>
+        <w:br w:type="textWrapping"/>
+      </w:r>
+      <w:r>
+        <w:rPr>
+          <w:rFonts w:hint="default"/>
+        </w:rPr>
+        <w:t>}</w:t>
+      </w:r>
+    </w:p>
+    <w:p>
+      <w:pPr>
+        <w:rPr>
+          <w:rFonts w:hint="default"/>
           <w:color w:val="0000FF"/>
           <w:lang w:val="en-US" w:eastAsia="zh-CN"/>
         </w:rPr>
       </w:pPr>
-      <w:r>
-        <w:rPr>
-          <w:rFonts w:hint="eastAsia"/>
-          <w:color w:val="0000FF"/>
-          <w:lang w:val="en-US" w:eastAsia="zh-CN"/>
-        </w:rPr>
-        <w:t>显示屏蔽关键字列表</w:t>
-      </w:r>
     </w:p>
     <w:p>
       <w:pPr>

</xml_diff>